<commit_message>
Correção do Plano de Gerência de Configuração
Mudei somente a grafia de uma palavra que estava errada.
</commit_message>
<xml_diff>
--- a/docs/RUFG-PGC-Plano de Gerência de Configuração-Pacote 4.docx
+++ b/docs/RUFG-PGC-Plano de Gerência de Configuração-Pacote 4.docx
@@ -2917,17 +2917,7 @@
           <w:sz w:val="24"/>
           <w:szCs w:val="24"/>
         </w:rPr>
-        <w:t>-&lt;ID&gt;-&lt;PAC</w:t>
-      </w:r>
-      <w:bookmarkStart w:id="8" w:name="_GoBack"/>
-      <w:bookmarkEnd w:id="8"/>
-      <w:r>
-        <w:rPr>
-          <w:rFonts w:ascii="Times New Roman" w:hAnsi="Times New Roman" w:cs="Times New Roman"/>
-          <w:sz w:val="24"/>
-          <w:szCs w:val="24"/>
-        </w:rPr>
-        <w:t>OTE&gt;.&lt;EXT&gt;</w:t>
+        <w:t>-&lt;ID&gt;-&lt;PACOTE&gt;.&lt;EXT&gt;</w:t>
       </w:r>
     </w:p>
     <w:p>
@@ -3098,7 +3088,7 @@
           <w:szCs w:val="28"/>
         </w:rPr>
       </w:pPr>
-      <w:bookmarkStart w:id="9" w:name="_Toc423352566"/>
+      <w:bookmarkStart w:id="8" w:name="_Toc423352566"/>
       <w:r>
         <w:rPr>
           <w:rFonts w:ascii="Times New Roman" w:hAnsi="Times New Roman" w:cs="Times New Roman"/>
@@ -3108,7 +3098,7 @@
         </w:rPr>
         <w:t>4.2.ESTRUTURA BÁSICA DO REPOSITÓRIO</w:t>
       </w:r>
-      <w:bookmarkEnd w:id="9"/>
+      <w:bookmarkEnd w:id="8"/>
     </w:p>
     <w:p>
       <w:pPr>
@@ -3193,7 +3183,7 @@
           <w:szCs w:val="28"/>
         </w:rPr>
       </w:pPr>
-      <w:bookmarkStart w:id="10" w:name="_Toc423352567"/>
+      <w:bookmarkStart w:id="9" w:name="_Toc423352567"/>
       <w:r>
         <w:rPr>
           <w:rFonts w:ascii="Times New Roman" w:hAnsi="Times New Roman" w:cs="Times New Roman"/>
@@ -3203,7 +3193,7 @@
         </w:rPr>
         <w:t>4.3.BASELINES DO PROJETO</w:t>
       </w:r>
-      <w:bookmarkEnd w:id="10"/>
+      <w:bookmarkEnd w:id="9"/>
     </w:p>
     <w:p>
       <w:pPr>
@@ -3315,7 +3305,7 @@
           <w:szCs w:val="28"/>
         </w:rPr>
       </w:pPr>
-      <w:bookmarkStart w:id="11" w:name="_Toc423352568"/>
+      <w:bookmarkStart w:id="10" w:name="_Toc423352568"/>
       <w:r>
         <w:rPr>
           <w:rFonts w:ascii="Times New Roman" w:hAnsi="Times New Roman" w:cs="Times New Roman"/>
@@ -3327,7 +3317,7 @@
         <w:lastRenderedPageBreak/>
         <w:t>5.CONTROLE DE MUDANÇAS</w:t>
       </w:r>
-      <w:bookmarkEnd w:id="11"/>
+      <w:bookmarkEnd w:id="10"/>
     </w:p>
     <w:p>
       <w:pPr>
@@ -3393,7 +3383,25 @@
           <w:sz w:val="24"/>
           <w:szCs w:val="24"/>
         </w:rPr>
-        <w:t>É válido dizer que toda a dinâmica deste processo é feita de maneira informal, adequando-se da melhor maneiro ao escopo e cronograma previsto do projeto.</w:t>
+        <w:t>É válido dizer que toda a dinâmica deste processo é feita de maneira informal</w:t>
+      </w:r>
+      <w:r>
+        <w:rPr>
+          <w:rFonts w:ascii="Times New Roman" w:hAnsi="Times New Roman" w:cs="Times New Roman"/>
+          <w:sz w:val="24"/>
+          <w:szCs w:val="24"/>
+        </w:rPr>
+        <w:t>, adequando-se da melhor maneira</w:t>
+      </w:r>
+      <w:bookmarkStart w:id="11" w:name="_GoBack"/>
+      <w:bookmarkEnd w:id="11"/>
+      <w:r>
+        <w:rPr>
+          <w:rFonts w:ascii="Times New Roman" w:hAnsi="Times New Roman" w:cs="Times New Roman"/>
+          <w:sz w:val="24"/>
+          <w:szCs w:val="24"/>
+        </w:rPr>
+        <w:t xml:space="preserve"> ao escopo e cronograma previsto do projeto.</w:t>
       </w:r>
     </w:p>
     <w:p>
@@ -3641,7 +3649,7 @@
           <w:rPr>
             <w:noProof/>
           </w:rPr>
-          <w:t>9</w:t>
+          <w:t>8</w:t>
         </w:r>
         <w:r>
           <w:fldChar w:fldCharType="end"/>
@@ -4807,7 +4815,7 @@
 </file>
 
 <file path=customXml/itemProps1.xml><?xml version="1.0" encoding="utf-8"?>
-<ds:datastoreItem xmlns:ds="http://schemas.openxmlformats.org/officeDocument/2006/customXml" ds:itemID="{F39F48D9-5E1F-4E06-9B8B-E411FFA19FD2}">
+<ds:datastoreItem xmlns:ds="http://schemas.openxmlformats.org/officeDocument/2006/customXml" ds:itemID="{59BBC4A4-FFB8-4706-9C0A-0B5CB2F06B6D}">
   <ds:schemaRefs>
     <ds:schemaRef ds:uri="http://schemas.openxmlformats.org/officeDocument/2006/bibliography"/>
   </ds:schemaRefs>

</xml_diff>